<commit_message>
Se agregaron los requisitos no funcionales a la formalizacion de requisitos
</commit_message>
<xml_diff>
--- a/Dia1/FormalizacionReq.docx
+++ b/Dia1/FormalizacionReq.docx
@@ -5,6 +5,31 @@
     <w:p>
       <w:pPr>
         <w:rPr>
+          <w:b/>
+          <w:bCs/>
+          <w:sz w:val="32"/>
+          <w:szCs w:val="32"/>
+          <w:lang w:val="es-MX"/>
+        </w:rPr>
+      </w:pPr>
+      <w:r>
+        <w:rPr>
+          <w:b/>
+          <w:bCs/>
+          <w:sz w:val="32"/>
+          <w:szCs w:val="32"/>
+          <w:lang w:val="es-MX"/>
+        </w:rPr>
+        <w:t>Formalización de requisitos</w:t>
+      </w:r>
+    </w:p>
+    <w:p>
+      <w:pPr>
+        <w:rPr>
+          <w:b/>
+          <w:bCs/>
+          <w:i/>
+          <w:iCs/>
           <w:sz w:val="28"/>
           <w:szCs w:val="28"/>
           <w:lang w:val="es-MX"/>
@@ -12,11 +37,15 @@
       </w:pPr>
       <w:r>
         <w:rPr>
+          <w:b/>
+          <w:bCs/>
+          <w:i/>
+          <w:iCs/>
           <w:sz w:val="28"/>
           <w:szCs w:val="28"/>
           <w:lang w:val="es-MX"/>
         </w:rPr>
-        <w:t>Formalización de requisitos</w:t>
+        <w:t>Requisitos funcionales</w:t>
       </w:r>
     </w:p>
     <w:tbl>
@@ -132,15 +161,7 @@
                 <w:bCs/>
                 <w:lang w:val="es-MX"/>
               </w:rPr>
-              <w:t>Características</w:t>
-            </w:r>
-            <w:r>
-              <w:rPr>
-                <w:b/>
-                <w:bCs/>
-                <w:lang w:val="es-MX"/>
-              </w:rPr>
-              <w:t>:</w:t>
+              <w:t>Características:</w:t>
             </w:r>
           </w:p>
         </w:tc>
@@ -318,13 +339,7 @@
               <w:rPr>
                 <w:lang w:val="es-MX"/>
               </w:rPr>
-              <w:t>REQ-</w:t>
-            </w:r>
-            <w:r>
-              <w:rPr>
-                <w:lang w:val="es-MX"/>
-              </w:rPr>
-              <w:t>2</w:t>
+              <w:t>REQ-2</w:t>
             </w:r>
           </w:p>
         </w:tc>
@@ -450,13 +465,7 @@
               <w:rPr>
                 <w:lang w:val="es-MX"/>
               </w:rPr>
-              <w:t xml:space="preserve">Se podrá navegar productos en </w:t>
-            </w:r>
-            <w:r>
-              <w:rPr>
-                <w:lang w:val="es-MX"/>
-              </w:rPr>
-              <w:t xml:space="preserve">distintos </w:t>
+              <w:t xml:space="preserve">Se podrá navegar productos en distintos </w:t>
             </w:r>
             <w:r>
               <w:rPr>
@@ -566,13 +575,7 @@
               <w:rPr>
                 <w:lang w:val="es-MX"/>
               </w:rPr>
-              <w:t>REQ-</w:t>
-            </w:r>
-            <w:r>
-              <w:rPr>
-                <w:lang w:val="es-MX"/>
-              </w:rPr>
-              <w:t>3</w:t>
+              <w:t>REQ-3</w:t>
             </w:r>
           </w:p>
         </w:tc>
@@ -802,13 +805,7 @@
               <w:rPr>
                 <w:lang w:val="es-MX"/>
               </w:rPr>
-              <w:t>REQ-</w:t>
-            </w:r>
-            <w:r>
-              <w:rPr>
-                <w:lang w:val="es-MX"/>
-              </w:rPr>
-              <w:t>4</w:t>
+              <w:t>REQ-4</w:t>
             </w:r>
           </w:p>
         </w:tc>
@@ -1029,7 +1026,6 @@
                 <w:bCs/>
                 <w:lang w:val="es-MX"/>
               </w:rPr>
-              <w:lastRenderedPageBreak/>
               <w:t>Identificaciones del requerimiento:</w:t>
             </w:r>
           </w:p>
@@ -1048,13 +1044,7 @@
               <w:rPr>
                 <w:lang w:val="es-MX"/>
               </w:rPr>
-              <w:t>REQ-</w:t>
-            </w:r>
-            <w:r>
-              <w:rPr>
-                <w:lang w:val="es-MX"/>
-              </w:rPr>
-              <w:t>5</w:t>
+              <w:t>REQ-5</w:t>
             </w:r>
           </w:p>
         </w:tc>
@@ -1288,13 +1278,7 @@
               <w:rPr>
                 <w:lang w:val="es-MX"/>
               </w:rPr>
-              <w:t>REQ-</w:t>
-            </w:r>
-            <w:r>
-              <w:rPr>
-                <w:lang w:val="es-MX"/>
-              </w:rPr>
-              <w:t>6</w:t>
+              <w:t>REQ-6</w:t>
             </w:r>
           </w:p>
         </w:tc>
@@ -1522,13 +1506,7 @@
               <w:rPr>
                 <w:lang w:val="es-MX"/>
               </w:rPr>
-              <w:t>REQ-</w:t>
-            </w:r>
-            <w:r>
-              <w:rPr>
-                <w:lang w:val="es-MX"/>
-              </w:rPr>
-              <w:t>7</w:t>
+              <w:t>REQ-7</w:t>
             </w:r>
           </w:p>
         </w:tc>
@@ -1714,6 +1692,125 @@
         </w:tc>
       </w:tr>
     </w:tbl>
+    <w:p>
+      <w:pPr>
+        <w:rPr>
+          <w:lang w:val="es-MX"/>
+        </w:rPr>
+      </w:pPr>
+    </w:p>
+    <w:p>
+      <w:pPr>
+        <w:rPr>
+          <w:lang w:val="es-MX"/>
+        </w:rPr>
+      </w:pPr>
+      <w:r>
+        <w:rPr>
+          <w:lang w:val="es-MX"/>
+        </w:rPr>
+        <w:t>El sistema debe ser capaz de manejar diversos usuarios concurrentes realizando operaciones como registro, navegación en el catálogo, y pagos sin comprometer la velocidad de respuesta. Dicha velocidad de respuesta no debe exceder de los 2 segundos para cualquier acción que realicen los usuarios.</w:t>
+      </w:r>
+    </w:p>
+    <w:p>
+      <w:pPr>
+        <w:rPr>
+          <w:lang w:val="es-MX"/>
+        </w:rPr>
+      </w:pPr>
+      <w:r>
+        <w:rPr>
+          <w:lang w:val="es-MX"/>
+        </w:rPr>
+        <w:t xml:space="preserve">El sistema debe garantizar la seguridad de los datos personales y de pago mediante el cifrado de la información sensible, como contraseñas y datos bancarios, utilizando un protocolo </w:t>
+      </w:r>
+      <w:r>
+        <w:rPr>
+          <w:lang w:val="es-MX"/>
+        </w:rPr>
+        <w:lastRenderedPageBreak/>
+        <w:t>seguro como HTTPS. Este cifrado debe confirmar que no existan vulnerabilidades criticas en el manejo de datos sensibles.</w:t>
+      </w:r>
+    </w:p>
+    <w:p>
+      <w:pPr>
+        <w:rPr>
+          <w:lang w:val="es-MX"/>
+        </w:rPr>
+      </w:pPr>
+      <w:r>
+        <w:rPr>
+          <w:lang w:val="es-MX"/>
+        </w:rPr>
+        <w:t xml:space="preserve">El sistema debe ser compatible con navegadores web más populares, como lo son Google Chrome, Brave, Microsoft Edge, Safari, Opera GX y Mozilla </w:t>
+      </w:r>
+      <w:proofErr w:type="spellStart"/>
+      <w:r>
+        <w:rPr>
+          <w:lang w:val="es-MX"/>
+        </w:rPr>
+        <w:t>Firebox</w:t>
+      </w:r>
+      <w:proofErr w:type="spellEnd"/>
+      <w:r>
+        <w:rPr>
+          <w:lang w:val="es-MX"/>
+        </w:rPr>
+        <w:t>.</w:t>
+      </w:r>
+    </w:p>
+    <w:p>
+      <w:pPr>
+        <w:rPr>
+          <w:lang w:val="es-MX"/>
+        </w:rPr>
+      </w:pPr>
+      <w:r>
+        <w:rPr>
+          <w:lang w:val="es-MX"/>
+        </w:rPr>
+        <w:t>El sistema debe ser escalable, permitiendo agregar más productos al catálogo, usuarios registrados y capacidad de procesamiento de transacciones sin necesidad de rediseño del sistema.</w:t>
+      </w:r>
+    </w:p>
+    <w:p>
+      <w:pPr>
+        <w:rPr>
+          <w:lang w:val="es-MX"/>
+        </w:rPr>
+      </w:pPr>
+      <w:r>
+        <w:rPr>
+          <w:lang w:val="es-MX"/>
+        </w:rPr>
+        <w:t xml:space="preserve">El sistema debe estar diseñado de forma modular, permitiendo la adición de nuevas funcionalidades o la corrección de errores con un impacto mínimo en las funcionalidades existentes. </w:t>
+      </w:r>
+    </w:p>
+    <w:p>
+      <w:pPr>
+        <w:rPr>
+          <w:lang w:val="es-MX"/>
+        </w:rPr>
+      </w:pPr>
+      <w:r>
+        <w:rPr>
+          <w:lang w:val="es-MX"/>
+        </w:rPr>
+        <w:t xml:space="preserve">El sistema debe ser intuitivo y fácil de usar, permitiendo que el usuario pueda completar tareas como el registro, navegación en el catalogo y la compra en menos de 5 minutos sin requerir soporte técnico. </w:t>
+      </w:r>
+    </w:p>
+    <w:p>
+      <w:pPr>
+        <w:rPr>
+          <w:lang w:val="es-MX"/>
+        </w:rPr>
+      </w:pPr>
+      <w:r>
+        <w:rPr>
+          <w:lang w:val="es-MX"/>
+        </w:rPr>
+        <w:t>El sistema debe estar disponible para los usuarios al menos en un 99.9% del tiempo, exceptuando tiempos que involucren mantenimientos planificados previamente.</w:t>
+      </w:r>
+    </w:p>
     <w:p>
       <w:pPr>
         <w:rPr>
@@ -2348,6 +2445,7 @@
   <w:style w:type="character" w:default="1" w:styleId="DefaultParagraphFont">
     <w:name w:val="Default Paragraph Font"/>
     <w:uiPriority w:val="1"/>
+    <w:semiHidden/>
     <w:unhideWhenUsed/>
   </w:style>
   <w:style w:type="table" w:default="1" w:styleId="TableNormal">

</xml_diff>